<commit_message>
Commiting new notes and modified notes
</commit_message>
<xml_diff>
--- a/Hadoop/Retail_DB_Data_Model.docx
+++ b/Hadoop/Retail_DB_Data_Model.docx
@@ -17,28 +17,13 @@
         </w:rPr>
         <w:t>Retail DB Data Model</w:t>
       </w:r>
-    </w:p>
-    <w:p>
-      <w:r>
-        <w:t xml:space="preserve">Below is the retail DB data model published by </w:t>
-      </w:r>
-      <w:proofErr w:type="spellStart"/>
-      <w:r>
-        <w:t>cloudera</w:t>
-      </w:r>
-      <w:proofErr w:type="spellEnd"/>
-      <w:r>
-        <w:t xml:space="preserve"> for their use cases on big data </w:t>
-      </w:r>
-    </w:p>
-    <w:p/>
-    <w:p>
+      <w:bookmarkStart w:id="0" w:name="_GoBack"/>
       <w:r>
         <w:rPr>
           <w:noProof/>
         </w:rPr>
         <w:drawing>
-          <wp:inline distT="0" distB="0" distL="0" distR="0" wp14:anchorId="5C5BE9EC" wp14:editId="22ECA830">
+          <wp:inline distT="0" distB="0" distL="0" distR="0" wp14:anchorId="06EAFA44" wp14:editId="2C04C5E4">
             <wp:extent cx="5943600" cy="3279775"/>
             <wp:effectExtent l="0" t="0" r="0" b="0"/>
             <wp:docPr id="1" name="Picture 1"/>
@@ -73,7 +58,23 @@
           </wp:inline>
         </w:drawing>
       </w:r>
-    </w:p>
+      <w:bookmarkEnd w:id="0"/>
+    </w:p>
+    <w:p>
+      <w:r>
+        <w:t xml:space="preserve">Below is the retail DB data model published by </w:t>
+      </w:r>
+      <w:proofErr w:type="spellStart"/>
+      <w:r>
+        <w:t>cloudera</w:t>
+      </w:r>
+      <w:proofErr w:type="spellEnd"/>
+      <w:r>
+        <w:t xml:space="preserve"> for their use cases on big data </w:t>
+      </w:r>
+    </w:p>
+    <w:p/>
+    <w:p/>
     <w:p>
       <w:pPr>
         <w:rPr>
@@ -209,6 +210,7 @@
     <w:p>
       <w:proofErr w:type="spellStart"/>
       <w:r>
+        <w:lastRenderedPageBreak/>
         <w:t>product_category_id</w:t>
       </w:r>
       <w:proofErr w:type="spellEnd"/>
@@ -227,7 +229,6 @@
     <w:p>
       <w:proofErr w:type="spellStart"/>
       <w:r>
-        <w:lastRenderedPageBreak/>
         <w:t>product_name</w:t>
       </w:r>
       <w:proofErr w:type="spellEnd"/>
@@ -427,12 +428,7 @@
       </w:r>
       <w:proofErr w:type="spellEnd"/>
       <w:r>
-        <w:t xml:space="preserve"> (pk</w:t>
-      </w:r>
-      <w:bookmarkStart w:id="0" w:name="_GoBack"/>
-      <w:bookmarkEnd w:id="0"/>
-      <w:r>
-        <w:t>)</w:t>
+        <w:t xml:space="preserve"> (pk)</w:t>
       </w:r>
     </w:p>
     <w:p>

</xml_diff>